<commit_message>
advance formula 1 project
</commit_message>
<xml_diff>
--- a/Portfolio/OnMyOwn/Formula1/Conclusions/Business Problems.docx
+++ b/Portfolio/OnMyOwn/Formula1/Conclusions/Business Problems.docx
@@ -104,20 +104,20 @@
         <w:rPr>
           <w:rFonts w:ascii="Georgia Pro" w:hAnsi="Georgia Pro"/>
         </w:rPr>
+        <w:t>Queries:</w:t>
+      </w:r>
+    </w:p>
+    <w:p>
+      <w:pPr>
+        <w:rPr>
+          <w:rFonts w:ascii="Georgia Pro" w:hAnsi="Georgia Pro"/>
+        </w:rPr>
+      </w:pPr>
+      <w:r>
+        <w:rPr>
+          <w:rFonts w:ascii="Georgia Pro" w:hAnsi="Georgia Pro"/>
+        </w:rPr>
         <w:t>1)</w:t>
-      </w:r>
-    </w:p>
-    <w:p>
-      <w:pPr>
-        <w:rPr>
-          <w:rFonts w:ascii="Georgia Pro" w:hAnsi="Georgia Pro"/>
-        </w:rPr>
-      </w:pPr>
-      <w:r>
-        <w:rPr>
-          <w:rFonts w:ascii="Georgia Pro" w:hAnsi="Georgia Pro"/>
-        </w:rPr>
-        <w:t>Queries:</w:t>
       </w:r>
     </w:p>
     <w:p>
@@ -758,10 +758,8 @@
       </w:r>
       <w:r>
         <w:rPr>
-          <w:rFonts w:ascii="Consolas" w:hAnsi="Consolas" w:cs="Consolas"/>
-          <w:color w:val="000000"/>
-          <w:sz w:val="19"/>
-          <w:szCs w:val="19"/>
+          <w:rFonts w:ascii="Georgia Pro" w:hAnsi="Georgia Pro" w:cs="Consolas"/>
+          <w:color w:val="000000"/>
         </w:rPr>
         <w:t>total rows = 23</w:t>
       </w:r>
@@ -787,18 +785,14 @@
         <w:adjustRightInd w:val="0"/>
         <w:spacing w:after="0" w:line="240" w:lineRule="auto"/>
         <w:rPr>
-          <w:rFonts w:ascii="Consolas" w:hAnsi="Consolas" w:cs="Consolas"/>
-          <w:color w:val="000000"/>
-          <w:sz w:val="19"/>
-          <w:szCs w:val="19"/>
-        </w:rPr>
-      </w:pPr>
-      <w:r>
-        <w:rPr>
-          <w:rFonts w:ascii="Consolas" w:hAnsi="Consolas" w:cs="Consolas"/>
-          <w:color w:val="000000"/>
-          <w:sz w:val="19"/>
-          <w:szCs w:val="19"/>
+          <w:rFonts w:ascii="Georgia Pro" w:hAnsi="Georgia Pro" w:cs="Consolas"/>
+          <w:color w:val="000000"/>
+        </w:rPr>
+      </w:pPr>
+      <w:r>
+        <w:rPr>
+          <w:rFonts w:ascii="Georgia Pro" w:hAnsi="Georgia Pro" w:cs="Consolas"/>
+          <w:color w:val="000000"/>
         </w:rPr>
         <w:t>-Races with point per nationality</w:t>
       </w:r>
@@ -1380,10 +1374,9 @@
         <w:adjustRightInd w:val="0"/>
         <w:spacing w:after="0" w:line="240" w:lineRule="auto"/>
         <w:rPr>
-          <w:rFonts w:ascii="Consolas" w:hAnsi="Consolas" w:cs="Consolas"/>
-          <w:color w:val="000000"/>
-          <w:sz w:val="19"/>
-          <w:szCs w:val="19"/>
+          <w:rFonts w:ascii="Georgia Pro" w:hAnsi="Georgia Pro" w:cs="Consolas"/>
+          <w:color w:val="000000"/>
+          <w:lang w:val="es-MX"/>
         </w:rPr>
       </w:pPr>
       <w:r>
@@ -1428,10 +1421,9 @@
       </w:r>
       <w:r>
         <w:rPr>
-          <w:rFonts w:ascii="Consolas" w:hAnsi="Consolas" w:cs="Consolas"/>
-          <w:color w:val="000000"/>
-          <w:sz w:val="19"/>
-          <w:szCs w:val="19"/>
+          <w:rFonts w:ascii="Georgia Pro" w:hAnsi="Georgia Pro" w:cs="Consolas"/>
+          <w:color w:val="000000"/>
+          <w:lang w:val="es-MX"/>
         </w:rPr>
         <w:t>total rows = 40</w:t>
       </w:r>
@@ -1447,6 +1439,7 @@
           <w:color w:val="000000"/>
           <w:sz w:val="19"/>
           <w:szCs w:val="19"/>
+          <w:lang w:val="es-MX"/>
         </w:rPr>
       </w:pPr>
     </w:p>
@@ -1461,6 +1454,7 @@
           <w:color w:val="000000"/>
           <w:sz w:val="19"/>
           <w:szCs w:val="19"/>
+          <w:lang w:val="es-MX"/>
         </w:rPr>
       </w:pPr>
     </w:p>
@@ -1475,6 +1469,7 @@
           <w:color w:val="000000"/>
           <w:sz w:val="19"/>
           <w:szCs w:val="19"/>
+          <w:lang w:val="es-MX"/>
         </w:rPr>
       </w:pPr>
     </w:p>
@@ -1489,6 +1484,7 @@
           <w:color w:val="000000"/>
           <w:sz w:val="19"/>
           <w:szCs w:val="19"/>
+          <w:lang w:val="es-MX"/>
         </w:rPr>
       </w:pPr>
     </w:p>
@@ -1500,32 +1496,17 @@
         <w:spacing w:after="0" w:line="240" w:lineRule="auto"/>
         <w:rPr>
           <w:rFonts w:ascii="Consolas" w:hAnsi="Consolas" w:cs="Consolas"/>
-          <w:color w:val="000000"/>
-          <w:sz w:val="19"/>
-          <w:szCs w:val="19"/>
-          <w:lang w:val="es-MX"/>
-        </w:rPr>
-      </w:pPr>
-      <w:r>
-        <w:rPr>
-          <w:rFonts w:ascii="Consolas" w:hAnsi="Consolas" w:cs="Consolas"/>
-          <w:color w:val="000000"/>
-          <w:sz w:val="19"/>
-          <w:szCs w:val="19"/>
-          <w:lang w:val="es-MX"/>
+          <w:color w:val="0000FF"/>
+          <w:sz w:val="19"/>
+          <w:szCs w:val="19"/>
+        </w:rPr>
+      </w:pPr>
+      <w:r>
+        <w:rPr>
+          <w:rFonts w:ascii="Georgia Pro" w:hAnsi="Georgia Pro"/>
         </w:rPr>
         <w:lastRenderedPageBreak/>
-        <w:t>Intento fallido de</w:t>
-      </w:r>
-      <w:r>
-        <w:rPr>
-          <w:rFonts w:ascii="Consolas" w:hAnsi="Consolas" w:cs="Consolas"/>
-          <w:color w:val="000000"/>
-          <w:sz w:val="19"/>
-          <w:szCs w:val="19"/>
-          <w:lang w:val="es-MX"/>
-        </w:rPr>
-        <w:t xml:space="preserve"> poner porcentaje de los pilotos en sql</w:t>
+        <w:t xml:space="preserve">-Drivers nationality percentage </w:t>
       </w:r>
     </w:p>
     <w:p>
@@ -1557,43 +1538,7 @@
           <w:sz w:val="19"/>
           <w:szCs w:val="19"/>
         </w:rPr>
-        <w:t xml:space="preserve"> </w:t>
-      </w:r>
-      <w:r>
-        <w:rPr>
-          <w:rFonts w:ascii="Consolas" w:hAnsi="Consolas" w:cs="Consolas"/>
-          <w:color w:val="0000FF"/>
-          <w:sz w:val="19"/>
-          <w:szCs w:val="19"/>
-        </w:rPr>
-        <w:t>DISTINCT</w:t>
-      </w:r>
-      <w:r>
-        <w:rPr>
-          <w:rFonts w:ascii="Consolas" w:hAnsi="Consolas" w:cs="Consolas"/>
-          <w:color w:val="000000"/>
-          <w:sz w:val="19"/>
-          <w:szCs w:val="19"/>
-        </w:rPr>
-        <w:t xml:space="preserve"> d</w:t>
-      </w:r>
-      <w:r>
-        <w:rPr>
-          <w:rFonts w:ascii="Consolas" w:hAnsi="Consolas" w:cs="Consolas"/>
-          <w:color w:val="808080"/>
-          <w:sz w:val="19"/>
-          <w:szCs w:val="19"/>
-        </w:rPr>
-        <w:t>.</w:t>
-      </w:r>
-      <w:r>
-        <w:rPr>
-          <w:rFonts w:ascii="Consolas" w:hAnsi="Consolas" w:cs="Consolas"/>
-          <w:color w:val="000000"/>
-          <w:sz w:val="19"/>
-          <w:szCs w:val="19"/>
-        </w:rPr>
-        <w:t>nationality</w:t>
+        <w:t xml:space="preserve"> nationality</w:t>
       </w:r>
       <w:r>
         <w:rPr>
@@ -1607,20 +1552,29 @@
       <w:r>
         <w:rPr>
           <w:rFonts w:ascii="Consolas" w:hAnsi="Consolas" w:cs="Consolas"/>
-          <w:color w:val="0000FF"/>
-          <w:sz w:val="19"/>
-          <w:szCs w:val="19"/>
-        </w:rPr>
-        <w:t xml:space="preserve"> </w:t>
-      </w:r>
-      <w:r>
-        <w:rPr>
-          <w:rFonts w:ascii="Consolas" w:hAnsi="Consolas" w:cs="Consolas"/>
-          <w:color w:val="808080"/>
-          <w:sz w:val="19"/>
-          <w:szCs w:val="19"/>
-        </w:rPr>
-        <w:t>(((</w:t>
+          <w:color w:val="000000"/>
+          <w:sz w:val="19"/>
+          <w:szCs w:val="19"/>
+        </w:rPr>
+        <w:t xml:space="preserve"> cant</w:t>
+      </w:r>
+      <w:r>
+        <w:rPr>
+          <w:rFonts w:ascii="Consolas" w:hAnsi="Consolas" w:cs="Consolas"/>
+          <w:color w:val="808080"/>
+          <w:sz w:val="19"/>
+          <w:szCs w:val="19"/>
+        </w:rPr>
+        <w:t>,</w:t>
+      </w:r>
+      <w:r>
+        <w:rPr>
+          <w:rFonts w:ascii="Consolas" w:hAnsi="Consolas" w:cs="Consolas"/>
+          <w:color w:val="000000"/>
+          <w:sz w:val="19"/>
+          <w:szCs w:val="19"/>
+        </w:rPr>
+        <w:t xml:space="preserve"> </w:t>
       </w:r>
       <w:r>
         <w:rPr>
@@ -1629,7 +1583,7 @@
           <w:sz w:val="19"/>
           <w:szCs w:val="19"/>
         </w:rPr>
-        <w:t>COUNT</w:t>
+        <w:t>CONCAT</w:t>
       </w:r>
       <w:r>
         <w:rPr>
@@ -1643,47 +1597,29 @@
       <w:r>
         <w:rPr>
           <w:rFonts w:ascii="Consolas" w:hAnsi="Consolas" w:cs="Consolas"/>
-          <w:color w:val="000000"/>
-          <w:sz w:val="19"/>
-          <w:szCs w:val="19"/>
-        </w:rPr>
-        <w:t>d</w:t>
-      </w:r>
-      <w:r>
-        <w:rPr>
-          <w:rFonts w:ascii="Consolas" w:hAnsi="Consolas" w:cs="Consolas"/>
-          <w:color w:val="808080"/>
-          <w:sz w:val="19"/>
-          <w:szCs w:val="19"/>
-        </w:rPr>
-        <w:t>.</w:t>
-      </w:r>
-      <w:r>
-        <w:rPr>
-          <w:rFonts w:ascii="Consolas" w:hAnsi="Consolas" w:cs="Consolas"/>
-          <w:color w:val="000000"/>
-          <w:sz w:val="19"/>
-          <w:szCs w:val="19"/>
-        </w:rPr>
-        <w:t>nationality</w:t>
-      </w:r>
-      <w:r>
-        <w:rPr>
-          <w:rFonts w:ascii="Consolas" w:hAnsi="Consolas" w:cs="Consolas"/>
-          <w:color w:val="808080"/>
-          <w:sz w:val="19"/>
-          <w:szCs w:val="19"/>
-        </w:rPr>
-        <w:t>))</w:t>
-      </w:r>
-      <w:r>
-        <w:rPr>
-          <w:rFonts w:ascii="Consolas" w:hAnsi="Consolas" w:cs="Consolas"/>
-          <w:color w:val="000000"/>
-          <w:sz w:val="19"/>
-          <w:szCs w:val="19"/>
-        </w:rPr>
-        <w:t xml:space="preserve"> </w:t>
+          <w:color w:val="FF00FF"/>
+          <w:sz w:val="19"/>
+          <w:szCs w:val="19"/>
+        </w:rPr>
+        <w:t>CAST</w:t>
+      </w:r>
+      <w:r>
+        <w:rPr>
+          <w:rFonts w:ascii="Consolas" w:hAnsi="Consolas" w:cs="Consolas"/>
+          <w:color w:val="808080"/>
+          <w:sz w:val="19"/>
+          <w:szCs w:val="19"/>
+        </w:rPr>
+        <w:t>((</w:t>
+      </w:r>
+      <w:r>
+        <w:rPr>
+          <w:rFonts w:ascii="Consolas" w:hAnsi="Consolas" w:cs="Consolas"/>
+          <w:color w:val="000000"/>
+          <w:sz w:val="19"/>
+          <w:szCs w:val="19"/>
+        </w:rPr>
+        <w:t xml:space="preserve">cant </w:t>
       </w:r>
       <w:r>
         <w:rPr>
@@ -1701,7 +1637,25 @@
           <w:sz w:val="19"/>
           <w:szCs w:val="19"/>
         </w:rPr>
-        <w:t xml:space="preserve"> 42</w:t>
+        <w:t xml:space="preserve"> 1.0 </w:t>
+      </w:r>
+      <w:r>
+        <w:rPr>
+          <w:rFonts w:ascii="Consolas" w:hAnsi="Consolas" w:cs="Consolas"/>
+          <w:color w:val="808080"/>
+          <w:sz w:val="19"/>
+          <w:szCs w:val="19"/>
+        </w:rPr>
+        <w:t>/</w:t>
+      </w:r>
+      <w:r>
+        <w:rPr>
+          <w:rFonts w:ascii="Consolas" w:hAnsi="Consolas" w:cs="Consolas"/>
+          <w:color w:val="000000"/>
+          <w:sz w:val="19"/>
+          <w:szCs w:val="19"/>
+        </w:rPr>
+        <w:t xml:space="preserve"> total_cant</w:t>
       </w:r>
       <w:r>
         <w:rPr>
@@ -1728,16 +1682,106 @@
           <w:sz w:val="19"/>
           <w:szCs w:val="19"/>
         </w:rPr>
-        <w:t>/</w:t>
-      </w:r>
-      <w:r>
-        <w:rPr>
-          <w:rFonts w:ascii="Consolas" w:hAnsi="Consolas" w:cs="Consolas"/>
-          <w:color w:val="000000"/>
-          <w:sz w:val="19"/>
-          <w:szCs w:val="19"/>
-        </w:rPr>
-        <w:t xml:space="preserve"> 100</w:t>
+        <w:t>*</w:t>
+      </w:r>
+      <w:r>
+        <w:rPr>
+          <w:rFonts w:ascii="Consolas" w:hAnsi="Consolas" w:cs="Consolas"/>
+          <w:color w:val="000000"/>
+          <w:sz w:val="19"/>
+          <w:szCs w:val="19"/>
+        </w:rPr>
+        <w:t xml:space="preserve"> 100 </w:t>
+      </w:r>
+      <w:r>
+        <w:rPr>
+          <w:rFonts w:ascii="Consolas" w:hAnsi="Consolas" w:cs="Consolas"/>
+          <w:color w:val="0000FF"/>
+          <w:sz w:val="19"/>
+          <w:szCs w:val="19"/>
+        </w:rPr>
+        <w:t>AS</w:t>
+      </w:r>
+      <w:r>
+        <w:rPr>
+          <w:rFonts w:ascii="Consolas" w:hAnsi="Consolas" w:cs="Consolas"/>
+          <w:color w:val="000000"/>
+          <w:sz w:val="19"/>
+          <w:szCs w:val="19"/>
+        </w:rPr>
+        <w:t xml:space="preserve"> </w:t>
+      </w:r>
+      <w:r>
+        <w:rPr>
+          <w:rFonts w:ascii="Consolas" w:hAnsi="Consolas" w:cs="Consolas"/>
+          <w:color w:val="0000FF"/>
+          <w:sz w:val="19"/>
+          <w:szCs w:val="19"/>
+        </w:rPr>
+        <w:t>DECIMAL</w:t>
+      </w:r>
+      <w:r>
+        <w:rPr>
+          <w:rFonts w:ascii="Consolas" w:hAnsi="Consolas" w:cs="Consolas"/>
+          <w:color w:val="808080"/>
+          <w:sz w:val="19"/>
+          <w:szCs w:val="19"/>
+        </w:rPr>
+        <w:t>(</w:t>
+      </w:r>
+      <w:r>
+        <w:rPr>
+          <w:rFonts w:ascii="Consolas" w:hAnsi="Consolas" w:cs="Consolas"/>
+          <w:color w:val="000000"/>
+          <w:sz w:val="19"/>
+          <w:szCs w:val="19"/>
+        </w:rPr>
+        <w:t>10</w:t>
+      </w:r>
+      <w:r>
+        <w:rPr>
+          <w:rFonts w:ascii="Consolas" w:hAnsi="Consolas" w:cs="Consolas"/>
+          <w:color w:val="808080"/>
+          <w:sz w:val="19"/>
+          <w:szCs w:val="19"/>
+        </w:rPr>
+        <w:t>,</w:t>
+      </w:r>
+      <w:r>
+        <w:rPr>
+          <w:rFonts w:ascii="Consolas" w:hAnsi="Consolas" w:cs="Consolas"/>
+          <w:color w:val="000000"/>
+          <w:sz w:val="19"/>
+          <w:szCs w:val="19"/>
+        </w:rPr>
+        <w:t>2</w:t>
+      </w:r>
+      <w:r>
+        <w:rPr>
+          <w:rFonts w:ascii="Consolas" w:hAnsi="Consolas" w:cs="Consolas"/>
+          <w:color w:val="808080"/>
+          <w:sz w:val="19"/>
+          <w:szCs w:val="19"/>
+        </w:rPr>
+        <w:t>)),</w:t>
+      </w:r>
+      <w:r>
+        <w:rPr>
+          <w:rFonts w:ascii="Consolas" w:hAnsi="Consolas" w:cs="Consolas"/>
+          <w:color w:val="000000"/>
+          <w:sz w:val="19"/>
+          <w:szCs w:val="19"/>
+        </w:rPr>
+        <w:t xml:space="preserve"> </w:t>
+      </w:r>
+      <w:r>
+        <w:rPr>
+          <w:rFonts w:ascii="Consolas" w:hAnsi="Consolas" w:cs="Consolas"/>
+          <w:color w:val="FF0000"/>
+          <w:sz w:val="19"/>
+          <w:szCs w:val="19"/>
+        </w:rPr>
+        <w:t>'%'</w:t>
       </w:r>
       <w:r>
         <w:rPr>
@@ -1747,6 +1791,42 @@
           <w:szCs w:val="19"/>
         </w:rPr>
         <w:t>)</w:t>
+      </w:r>
+      <w:r>
+        <w:rPr>
+          <w:rFonts w:ascii="Consolas" w:hAnsi="Consolas" w:cs="Consolas"/>
+          <w:color w:val="000000"/>
+          <w:sz w:val="19"/>
+          <w:szCs w:val="19"/>
+        </w:rPr>
+        <w:t xml:space="preserve"> </w:t>
+      </w:r>
+      <w:r>
+        <w:rPr>
+          <w:rFonts w:ascii="Consolas" w:hAnsi="Consolas" w:cs="Consolas"/>
+          <w:color w:val="0000FF"/>
+          <w:sz w:val="19"/>
+          <w:szCs w:val="19"/>
+        </w:rPr>
+        <w:t>AS</w:t>
+      </w:r>
+      <w:r>
+        <w:rPr>
+          <w:rFonts w:ascii="Consolas" w:hAnsi="Consolas" w:cs="Consolas"/>
+          <w:color w:val="000000"/>
+          <w:sz w:val="19"/>
+          <w:szCs w:val="19"/>
+        </w:rPr>
+        <w:t xml:space="preserve"> </w:t>
+      </w:r>
+      <w:r>
+        <w:rPr>
+          <w:rFonts w:ascii="Consolas" w:hAnsi="Consolas" w:cs="Consolas"/>
+          <w:color w:val="0000FF"/>
+          <w:sz w:val="19"/>
+          <w:szCs w:val="19"/>
+        </w:rPr>
+        <w:t>percentage</w:t>
       </w:r>
     </w:p>
     <w:p>
@@ -1769,6 +1849,195 @@
           <w:sz w:val="19"/>
           <w:szCs w:val="19"/>
         </w:rPr>
+        <w:t xml:space="preserve">FROM </w:t>
+      </w:r>
+      <w:r>
+        <w:rPr>
+          <w:rFonts w:ascii="Consolas" w:hAnsi="Consolas" w:cs="Consolas"/>
+          <w:color w:val="808080"/>
+          <w:sz w:val="19"/>
+          <w:szCs w:val="19"/>
+        </w:rPr>
+        <w:t>(</w:t>
+      </w:r>
+      <w:r>
+        <w:rPr>
+          <w:rFonts w:ascii="Consolas" w:hAnsi="Consolas" w:cs="Consolas"/>
+          <w:color w:val="0000FF"/>
+          <w:sz w:val="19"/>
+          <w:szCs w:val="19"/>
+        </w:rPr>
+        <w:t>SELECT</w:t>
+      </w:r>
+      <w:r>
+        <w:rPr>
+          <w:rFonts w:ascii="Consolas" w:hAnsi="Consolas" w:cs="Consolas"/>
+          <w:color w:val="000000"/>
+          <w:sz w:val="19"/>
+          <w:szCs w:val="19"/>
+        </w:rPr>
+        <w:t xml:space="preserve"> d</w:t>
+      </w:r>
+      <w:r>
+        <w:rPr>
+          <w:rFonts w:ascii="Consolas" w:hAnsi="Consolas" w:cs="Consolas"/>
+          <w:color w:val="808080"/>
+          <w:sz w:val="19"/>
+          <w:szCs w:val="19"/>
+        </w:rPr>
+        <w:t>.</w:t>
+      </w:r>
+      <w:r>
+        <w:rPr>
+          <w:rFonts w:ascii="Consolas" w:hAnsi="Consolas" w:cs="Consolas"/>
+          <w:color w:val="000000"/>
+          <w:sz w:val="19"/>
+          <w:szCs w:val="19"/>
+        </w:rPr>
+        <w:t>nationality</w:t>
+      </w:r>
+      <w:r>
+        <w:rPr>
+          <w:rFonts w:ascii="Consolas" w:hAnsi="Consolas" w:cs="Consolas"/>
+          <w:color w:val="808080"/>
+          <w:sz w:val="19"/>
+          <w:szCs w:val="19"/>
+        </w:rPr>
+        <w:t>,</w:t>
+      </w:r>
+      <w:r>
+        <w:rPr>
+          <w:rFonts w:ascii="Consolas" w:hAnsi="Consolas" w:cs="Consolas"/>
+          <w:color w:val="000000"/>
+          <w:sz w:val="19"/>
+          <w:szCs w:val="19"/>
+        </w:rPr>
+        <w:t xml:space="preserve"> </w:t>
+      </w:r>
+      <w:r>
+        <w:rPr>
+          <w:rFonts w:ascii="Consolas" w:hAnsi="Consolas" w:cs="Consolas"/>
+          <w:color w:val="FF00FF"/>
+          <w:sz w:val="19"/>
+          <w:szCs w:val="19"/>
+        </w:rPr>
+        <w:t>COUNT</w:t>
+      </w:r>
+      <w:r>
+        <w:rPr>
+          <w:rFonts w:ascii="Consolas" w:hAnsi="Consolas" w:cs="Consolas"/>
+          <w:color w:val="808080"/>
+          <w:sz w:val="19"/>
+          <w:szCs w:val="19"/>
+        </w:rPr>
+        <w:t>(*)</w:t>
+      </w:r>
+      <w:r>
+        <w:rPr>
+          <w:rFonts w:ascii="Consolas" w:hAnsi="Consolas" w:cs="Consolas"/>
+          <w:color w:val="000000"/>
+          <w:sz w:val="19"/>
+          <w:szCs w:val="19"/>
+        </w:rPr>
+        <w:t xml:space="preserve"> </w:t>
+      </w:r>
+      <w:r>
+        <w:rPr>
+          <w:rFonts w:ascii="Consolas" w:hAnsi="Consolas" w:cs="Consolas"/>
+          <w:color w:val="0000FF"/>
+          <w:sz w:val="19"/>
+          <w:szCs w:val="19"/>
+        </w:rPr>
+        <w:t>AS</w:t>
+      </w:r>
+      <w:r>
+        <w:rPr>
+          <w:rFonts w:ascii="Consolas" w:hAnsi="Consolas" w:cs="Consolas"/>
+          <w:color w:val="000000"/>
+          <w:sz w:val="19"/>
+          <w:szCs w:val="19"/>
+        </w:rPr>
+        <w:t xml:space="preserve"> cant</w:t>
+      </w:r>
+      <w:r>
+        <w:rPr>
+          <w:rFonts w:ascii="Consolas" w:hAnsi="Consolas" w:cs="Consolas"/>
+          <w:color w:val="808080"/>
+          <w:sz w:val="19"/>
+          <w:szCs w:val="19"/>
+        </w:rPr>
+        <w:t>,</w:t>
+      </w:r>
+      <w:r>
+        <w:rPr>
+          <w:rFonts w:ascii="Consolas" w:hAnsi="Consolas" w:cs="Consolas"/>
+          <w:color w:val="0000FF"/>
+          <w:sz w:val="19"/>
+          <w:szCs w:val="19"/>
+        </w:rPr>
+        <w:t xml:space="preserve"> </w:t>
+      </w:r>
+      <w:r>
+        <w:rPr>
+          <w:rFonts w:ascii="Consolas" w:hAnsi="Consolas" w:cs="Consolas"/>
+          <w:color w:val="808080"/>
+          <w:sz w:val="19"/>
+          <w:szCs w:val="19"/>
+        </w:rPr>
+        <w:t>(</w:t>
+      </w:r>
+      <w:r>
+        <w:rPr>
+          <w:rFonts w:ascii="Consolas" w:hAnsi="Consolas" w:cs="Consolas"/>
+          <w:color w:val="0000FF"/>
+          <w:sz w:val="19"/>
+          <w:szCs w:val="19"/>
+        </w:rPr>
+        <w:t>SELECT</w:t>
+      </w:r>
+      <w:r>
+        <w:rPr>
+          <w:rFonts w:ascii="Consolas" w:hAnsi="Consolas" w:cs="Consolas"/>
+          <w:color w:val="000000"/>
+          <w:sz w:val="19"/>
+          <w:szCs w:val="19"/>
+        </w:rPr>
+        <w:t xml:space="preserve"> </w:t>
+      </w:r>
+      <w:r>
+        <w:rPr>
+          <w:rFonts w:ascii="Consolas" w:hAnsi="Consolas" w:cs="Consolas"/>
+          <w:color w:val="FF00FF"/>
+          <w:sz w:val="19"/>
+          <w:szCs w:val="19"/>
+        </w:rPr>
+        <w:t>COUNT</w:t>
+      </w:r>
+      <w:r>
+        <w:rPr>
+          <w:rFonts w:ascii="Consolas" w:hAnsi="Consolas" w:cs="Consolas"/>
+          <w:color w:val="808080"/>
+          <w:sz w:val="19"/>
+          <w:szCs w:val="19"/>
+        </w:rPr>
+        <w:t>(*)</w:t>
+      </w:r>
+      <w:r>
+        <w:rPr>
+          <w:rFonts w:ascii="Consolas" w:hAnsi="Consolas" w:cs="Consolas"/>
+          <w:color w:val="000000"/>
+          <w:sz w:val="19"/>
+          <w:szCs w:val="19"/>
+        </w:rPr>
+        <w:t xml:space="preserve"> </w:t>
+      </w:r>
+      <w:r>
+        <w:rPr>
+          <w:rFonts w:ascii="Consolas" w:hAnsi="Consolas" w:cs="Consolas"/>
+          <w:color w:val="0000FF"/>
+          <w:sz w:val="19"/>
+          <w:szCs w:val="19"/>
+        </w:rPr>
         <w:t>FROM</w:t>
       </w:r>
       <w:r>
@@ -1778,7 +2047,43 @@
           <w:sz w:val="19"/>
           <w:szCs w:val="19"/>
         </w:rPr>
-        <w:t xml:space="preserve"> drivers d</w:t>
+        <w:t xml:space="preserve"> drivers</w:t>
+      </w:r>
+      <w:r>
+        <w:rPr>
+          <w:rFonts w:ascii="Consolas" w:hAnsi="Consolas" w:cs="Consolas"/>
+          <w:color w:val="808080"/>
+          <w:sz w:val="19"/>
+          <w:szCs w:val="19"/>
+        </w:rPr>
+        <w:t>)</w:t>
+      </w:r>
+      <w:r>
+        <w:rPr>
+          <w:rFonts w:ascii="Consolas" w:hAnsi="Consolas" w:cs="Consolas"/>
+          <w:color w:val="000000"/>
+          <w:sz w:val="19"/>
+          <w:szCs w:val="19"/>
+        </w:rPr>
+        <w:t xml:space="preserve"> </w:t>
+      </w:r>
+      <w:r>
+        <w:rPr>
+          <w:rFonts w:ascii="Consolas" w:hAnsi="Consolas" w:cs="Consolas"/>
+          <w:color w:val="0000FF"/>
+          <w:sz w:val="19"/>
+          <w:szCs w:val="19"/>
+        </w:rPr>
+        <w:t>AS</w:t>
+      </w:r>
+      <w:r>
+        <w:rPr>
+          <w:rFonts w:ascii="Consolas" w:hAnsi="Consolas" w:cs="Consolas"/>
+          <w:color w:val="000000"/>
+          <w:sz w:val="19"/>
+          <w:szCs w:val="19"/>
+        </w:rPr>
+        <w:t xml:space="preserve"> total_cant</w:t>
       </w:r>
     </w:p>
     <w:p>
@@ -1797,56 +2102,29 @@
       <w:r>
         <w:rPr>
           <w:rFonts w:ascii="Consolas" w:hAnsi="Consolas" w:cs="Consolas"/>
-          <w:color w:val="0000FF"/>
-          <w:sz w:val="19"/>
-          <w:szCs w:val="19"/>
-        </w:rPr>
-        <w:t>GROUP</w:t>
-      </w:r>
-      <w:r>
-        <w:rPr>
-          <w:rFonts w:ascii="Consolas" w:hAnsi="Consolas" w:cs="Consolas"/>
-          <w:color w:val="000000"/>
-          <w:sz w:val="19"/>
-          <w:szCs w:val="19"/>
-        </w:rPr>
-        <w:t xml:space="preserve"> </w:t>
-      </w:r>
-      <w:r>
-        <w:rPr>
-          <w:rFonts w:ascii="Consolas" w:hAnsi="Consolas" w:cs="Consolas"/>
-          <w:color w:val="0000FF"/>
-          <w:sz w:val="19"/>
-          <w:szCs w:val="19"/>
-        </w:rPr>
-        <w:t>BY</w:t>
-      </w:r>
-      <w:r>
-        <w:rPr>
-          <w:rFonts w:ascii="Consolas" w:hAnsi="Consolas" w:cs="Consolas"/>
-          <w:color w:val="000000"/>
-          <w:sz w:val="19"/>
-          <w:szCs w:val="19"/>
-        </w:rPr>
-        <w:t xml:space="preserve"> d</w:t>
-      </w:r>
-      <w:r>
-        <w:rPr>
-          <w:rFonts w:ascii="Consolas" w:hAnsi="Consolas" w:cs="Consolas"/>
-          <w:color w:val="808080"/>
-          <w:sz w:val="19"/>
-          <w:szCs w:val="19"/>
-        </w:rPr>
-        <w:t>.</w:t>
-      </w:r>
-      <w:r>
-        <w:rPr>
-          <w:rFonts w:ascii="Consolas" w:hAnsi="Consolas" w:cs="Consolas"/>
-          <w:color w:val="000000"/>
-          <w:sz w:val="19"/>
-          <w:szCs w:val="19"/>
-        </w:rPr>
-        <w:t>nationality</w:t>
+          <w:color w:val="000000"/>
+          <w:sz w:val="19"/>
+          <w:szCs w:val="19"/>
+        </w:rPr>
+        <w:t xml:space="preserve">      </w:t>
+      </w:r>
+      <w:r>
+        <w:rPr>
+          <w:rFonts w:ascii="Consolas" w:hAnsi="Consolas" w:cs="Consolas"/>
+          <w:color w:val="0000FF"/>
+          <w:sz w:val="19"/>
+          <w:szCs w:val="19"/>
+        </w:rPr>
+        <w:t>FROM</w:t>
+      </w:r>
+      <w:r>
+        <w:rPr>
+          <w:rFonts w:ascii="Consolas" w:hAnsi="Consolas" w:cs="Consolas"/>
+          <w:color w:val="000000"/>
+          <w:sz w:val="19"/>
+          <w:szCs w:val="19"/>
+        </w:rPr>
+        <w:t xml:space="preserve"> drivers d</w:t>
       </w:r>
     </w:p>
     <w:p>
@@ -1857,73 +2135,56 @@
         <w:spacing w:after="0" w:line="240" w:lineRule="auto"/>
         <w:rPr>
           <w:rFonts w:ascii="Consolas" w:hAnsi="Consolas" w:cs="Consolas"/>
-          <w:color w:val="0000FF"/>
-          <w:sz w:val="19"/>
-          <w:szCs w:val="19"/>
-        </w:rPr>
-      </w:pPr>
-      <w:r>
-        <w:rPr>
-          <w:rFonts w:ascii="Consolas" w:hAnsi="Consolas" w:cs="Consolas"/>
-          <w:color w:val="0000FF"/>
-          <w:sz w:val="19"/>
-          <w:szCs w:val="19"/>
-        </w:rPr>
-        <w:t>ORDER</w:t>
-      </w:r>
-      <w:r>
-        <w:rPr>
-          <w:rFonts w:ascii="Consolas" w:hAnsi="Consolas" w:cs="Consolas"/>
-          <w:color w:val="000000"/>
-          <w:sz w:val="19"/>
-          <w:szCs w:val="19"/>
-        </w:rPr>
-        <w:t xml:space="preserve"> </w:t>
-      </w:r>
-      <w:r>
-        <w:rPr>
-          <w:rFonts w:ascii="Consolas" w:hAnsi="Consolas" w:cs="Consolas"/>
-          <w:color w:val="0000FF"/>
-          <w:sz w:val="19"/>
-          <w:szCs w:val="19"/>
-        </w:rPr>
-        <w:t xml:space="preserve">BY </w:t>
-      </w:r>
-      <w:r>
-        <w:rPr>
-          <w:rFonts w:ascii="Consolas" w:hAnsi="Consolas" w:cs="Consolas"/>
-          <w:color w:val="808080"/>
-          <w:sz w:val="19"/>
-          <w:szCs w:val="19"/>
-        </w:rPr>
-        <w:t>(((</w:t>
-      </w:r>
-      <w:r>
-        <w:rPr>
-          <w:rFonts w:ascii="Consolas" w:hAnsi="Consolas" w:cs="Consolas"/>
-          <w:color w:val="FF00FF"/>
-          <w:sz w:val="19"/>
-          <w:szCs w:val="19"/>
-        </w:rPr>
-        <w:t>COUNT</w:t>
-      </w:r>
-      <w:r>
-        <w:rPr>
-          <w:rFonts w:ascii="Consolas" w:hAnsi="Consolas" w:cs="Consolas"/>
-          <w:color w:val="808080"/>
-          <w:sz w:val="19"/>
-          <w:szCs w:val="19"/>
-        </w:rPr>
-        <w:t>(</w:t>
-      </w:r>
-      <w:r>
-        <w:rPr>
-          <w:rFonts w:ascii="Consolas" w:hAnsi="Consolas" w:cs="Consolas"/>
-          <w:color w:val="000000"/>
-          <w:sz w:val="19"/>
-          <w:szCs w:val="19"/>
-        </w:rPr>
-        <w:t>d</w:t>
+          <w:color w:val="000000"/>
+          <w:sz w:val="19"/>
+          <w:szCs w:val="19"/>
+        </w:rPr>
+      </w:pPr>
+      <w:r>
+        <w:rPr>
+          <w:rFonts w:ascii="Consolas" w:hAnsi="Consolas" w:cs="Consolas"/>
+          <w:color w:val="000000"/>
+          <w:sz w:val="19"/>
+          <w:szCs w:val="19"/>
+        </w:rPr>
+        <w:tab/>
+        <w:t xml:space="preserve">  </w:t>
+      </w:r>
+      <w:r>
+        <w:rPr>
+          <w:rFonts w:ascii="Consolas" w:hAnsi="Consolas" w:cs="Consolas"/>
+          <w:color w:val="0000FF"/>
+          <w:sz w:val="19"/>
+          <w:szCs w:val="19"/>
+        </w:rPr>
+        <w:t>GROUP</w:t>
+      </w:r>
+      <w:r>
+        <w:rPr>
+          <w:rFonts w:ascii="Consolas" w:hAnsi="Consolas" w:cs="Consolas"/>
+          <w:color w:val="000000"/>
+          <w:sz w:val="19"/>
+          <w:szCs w:val="19"/>
+        </w:rPr>
+        <w:t xml:space="preserve"> </w:t>
+      </w:r>
+      <w:r>
+        <w:rPr>
+          <w:rFonts w:ascii="Consolas" w:hAnsi="Consolas" w:cs="Consolas"/>
+          <w:color w:val="0000FF"/>
+          <w:sz w:val="19"/>
+          <w:szCs w:val="19"/>
+        </w:rPr>
+        <w:t>BY</w:t>
+      </w:r>
+      <w:r>
+        <w:rPr>
+          <w:rFonts w:ascii="Consolas" w:hAnsi="Consolas" w:cs="Consolas"/>
+          <w:color w:val="000000"/>
+          <w:sz w:val="19"/>
+          <w:szCs w:val="19"/>
+        </w:rPr>
+        <w:t xml:space="preserve"> d</w:t>
       </w:r>
       <w:r>
         <w:rPr>
@@ -1950,42 +2211,6 @@
           <w:sz w:val="19"/>
           <w:szCs w:val="19"/>
         </w:rPr>
-        <w:t>))</w:t>
-      </w:r>
-      <w:r>
-        <w:rPr>
-          <w:rFonts w:ascii="Consolas" w:hAnsi="Consolas" w:cs="Consolas"/>
-          <w:color w:val="000000"/>
-          <w:sz w:val="19"/>
-          <w:szCs w:val="19"/>
-        </w:rPr>
-        <w:t xml:space="preserve"> </w:t>
-      </w:r>
-      <w:r>
-        <w:rPr>
-          <w:rFonts w:ascii="Consolas" w:hAnsi="Consolas" w:cs="Consolas"/>
-          <w:color w:val="808080"/>
-          <w:sz w:val="19"/>
-          <w:szCs w:val="19"/>
-        </w:rPr>
-        <w:t>*</w:t>
-      </w:r>
-      <w:r>
-        <w:rPr>
-          <w:rFonts w:ascii="Consolas" w:hAnsi="Consolas" w:cs="Consolas"/>
-          <w:color w:val="000000"/>
-          <w:sz w:val="19"/>
-          <w:szCs w:val="19"/>
-        </w:rPr>
-        <w:t xml:space="preserve"> 42</w:t>
-      </w:r>
-      <w:r>
-        <w:rPr>
-          <w:rFonts w:ascii="Consolas" w:hAnsi="Consolas" w:cs="Consolas"/>
-          <w:color w:val="808080"/>
-          <w:sz w:val="19"/>
-          <w:szCs w:val="19"/>
-        </w:rPr>
         <w:t>)</w:t>
       </w:r>
       <w:r>
@@ -2000,47 +2225,20 @@
       <w:r>
         <w:rPr>
           <w:rFonts w:ascii="Consolas" w:hAnsi="Consolas" w:cs="Consolas"/>
-          <w:color w:val="808080"/>
-          <w:sz w:val="19"/>
-          <w:szCs w:val="19"/>
-        </w:rPr>
-        <w:t>/</w:t>
-      </w:r>
-      <w:r>
-        <w:rPr>
-          <w:rFonts w:ascii="Consolas" w:hAnsi="Consolas" w:cs="Consolas"/>
-          <w:color w:val="000000"/>
-          <w:sz w:val="19"/>
-          <w:szCs w:val="19"/>
-        </w:rPr>
-        <w:t xml:space="preserve"> 100</w:t>
-      </w:r>
-      <w:r>
-        <w:rPr>
-          <w:rFonts w:ascii="Consolas" w:hAnsi="Consolas" w:cs="Consolas"/>
-          <w:color w:val="808080"/>
-          <w:sz w:val="19"/>
-          <w:szCs w:val="19"/>
-        </w:rPr>
-        <w:t>)</w:t>
-      </w:r>
-      <w:r>
-        <w:rPr>
-          <w:rFonts w:ascii="Consolas" w:hAnsi="Consolas" w:cs="Consolas"/>
-          <w:color w:val="000000"/>
-          <w:sz w:val="19"/>
-          <w:szCs w:val="19"/>
-        </w:rPr>
-        <w:t xml:space="preserve"> </w:t>
-      </w:r>
-      <w:r>
-        <w:rPr>
-          <w:rFonts w:ascii="Consolas" w:hAnsi="Consolas" w:cs="Consolas"/>
-          <w:color w:val="0000FF"/>
-          <w:sz w:val="19"/>
-          <w:szCs w:val="19"/>
-        </w:rPr>
-        <w:t>DESC</w:t>
+          <w:color w:val="0000FF"/>
+          <w:sz w:val="19"/>
+          <w:szCs w:val="19"/>
+        </w:rPr>
+        <w:t>AS</w:t>
+      </w:r>
+      <w:r>
+        <w:rPr>
+          <w:rFonts w:ascii="Consolas" w:hAnsi="Consolas" w:cs="Consolas"/>
+          <w:color w:val="000000"/>
+          <w:sz w:val="19"/>
+          <w:szCs w:val="19"/>
+        </w:rPr>
+        <w:t xml:space="preserve"> subquery</w:t>
       </w:r>
     </w:p>
     <w:p>
@@ -2058,13 +2256,88 @@
       </w:pPr>
       <w:r>
         <w:rPr>
+          <w:rFonts w:ascii="Consolas" w:hAnsi="Consolas" w:cs="Consolas"/>
+          <w:color w:val="0000FF"/>
+          <w:sz w:val="19"/>
+          <w:szCs w:val="19"/>
+        </w:rPr>
+        <w:t>ORDER</w:t>
+      </w:r>
+      <w:r>
+        <w:rPr>
+          <w:rFonts w:ascii="Consolas" w:hAnsi="Consolas" w:cs="Consolas"/>
+          <w:color w:val="000000"/>
+          <w:sz w:val="19"/>
+          <w:szCs w:val="19"/>
+        </w:rPr>
+        <w:t xml:space="preserve"> </w:t>
+      </w:r>
+      <w:r>
+        <w:rPr>
+          <w:rFonts w:ascii="Consolas" w:hAnsi="Consolas" w:cs="Consolas"/>
+          <w:color w:val="0000FF"/>
+          <w:sz w:val="19"/>
+          <w:szCs w:val="19"/>
+        </w:rPr>
+        <w:t>BY</w:t>
+      </w:r>
+      <w:r>
+        <w:rPr>
+          <w:rFonts w:ascii="Consolas" w:hAnsi="Consolas" w:cs="Consolas"/>
+          <w:color w:val="000000"/>
+          <w:sz w:val="19"/>
+          <w:szCs w:val="19"/>
+        </w:rPr>
+        <w:t xml:space="preserve"> cant </w:t>
+      </w:r>
+      <w:r>
+        <w:rPr>
+          <w:rFonts w:ascii="Consolas" w:hAnsi="Consolas" w:cs="Consolas"/>
+          <w:color w:val="0000FF"/>
+          <w:sz w:val="19"/>
+          <w:szCs w:val="19"/>
+        </w:rPr>
+        <w:t>DESC</w:t>
+      </w:r>
+      <w:r>
+        <w:rPr>
+          <w:rFonts w:ascii="Consolas" w:hAnsi="Consolas" w:cs="Consolas"/>
+          <w:color w:val="808080"/>
+          <w:sz w:val="19"/>
+          <w:szCs w:val="19"/>
+        </w:rPr>
+        <w:t>;</w:t>
+      </w:r>
+    </w:p>
+    <w:p>
+      <w:pPr>
+        <w:autoSpaceDE w:val="0"/>
+        <w:autoSpaceDN w:val="0"/>
+        <w:adjustRightInd w:val="0"/>
+        <w:spacing w:after="0" w:line="240" w:lineRule="auto"/>
+        <w:rPr>
+          <w:rFonts w:ascii="Consolas" w:hAnsi="Consolas" w:cs="Consolas"/>
+          <w:color w:val="000000"/>
+          <w:sz w:val="19"/>
+          <w:szCs w:val="19"/>
+        </w:rPr>
+      </w:pPr>
+    </w:p>
+    <w:p>
+      <w:pPr>
+        <w:rPr>
+          <w:rFonts w:ascii="Georgia Pro" w:hAnsi="Georgia Pro"/>
+        </w:rPr>
+      </w:pPr>
+      <w:r>
+        <w:rPr>
           <w:noProof/>
         </w:rPr>
         <w:drawing>
-          <wp:inline distT="0" distB="0" distL="0" distR="0" wp14:anchorId="33B30ED7" wp14:editId="774D24A5">
-            <wp:extent cx="2114550" cy="1619250"/>
-            <wp:effectExtent l="0" t="0" r="0" b="0"/>
-            <wp:docPr id="294938393" name="Picture 1"/>
+          <wp:inline distT="0" distB="0" distL="0" distR="0" wp14:anchorId="1690C0B2" wp14:editId="4A3D3292">
+            <wp:extent cx="2095500" cy="1971675"/>
+            <wp:effectExtent l="0" t="0" r="0" b="9525"/>
+            <wp:docPr id="137269476" name="Picture 1"/>
             <wp:cNvGraphicFramePr>
               <a:graphicFrameLocks xmlns:a="http://schemas.openxmlformats.org/drawingml/2006/main" noChangeAspect="1"/>
             </wp:cNvGraphicFramePr>
@@ -2072,7 +2345,7 @@
               <a:graphicData uri="http://schemas.openxmlformats.org/drawingml/2006/picture">
                 <pic:pic xmlns:pic="http://schemas.openxmlformats.org/drawingml/2006/picture">
                   <pic:nvPicPr>
-                    <pic:cNvPr id="294938393" name=""/>
+                    <pic:cNvPr id="137269476" name=""/>
                     <pic:cNvPicPr/>
                   </pic:nvPicPr>
                   <pic:blipFill>
@@ -2084,7 +2357,7 @@
                   <pic:spPr>
                     <a:xfrm>
                       <a:off x="0" y="0"/>
-                      <a:ext cx="2114550" cy="1619250"/>
+                      <a:ext cx="2095500" cy="1971675"/>
                     </a:xfrm>
                     <a:prstGeom prst="rect">
                       <a:avLst/>
@@ -2096,13 +2369,657 @@
           </wp:inline>
         </w:drawing>
       </w:r>
-    </w:p>
-    <w:p>
-      <w:pPr>
+      <w:r>
         <w:rPr>
           <w:rFonts w:ascii="Georgia Pro" w:hAnsi="Georgia Pro"/>
         </w:rPr>
-      </w:pPr>
+        <w:t>total rows = 42</w:t>
+      </w:r>
+    </w:p>
+    <w:p>
+      <w:pPr>
+        <w:rPr>
+          <w:rFonts w:ascii="Georgia Pro" w:hAnsi="Georgia Pro"/>
+        </w:rPr>
+      </w:pPr>
+    </w:p>
+    <w:p>
+      <w:pPr>
+        <w:rPr>
+          <w:rFonts w:ascii="Georgia Pro" w:hAnsi="Georgia Pro"/>
+        </w:rPr>
+      </w:pPr>
+      <w:r>
+        <w:rPr>
+          <w:rFonts w:ascii="Georgia Pro" w:hAnsi="Georgia Pro"/>
+        </w:rPr>
+        <w:t>-Fastests Laps per Nationality (Ranking first in the race)</w:t>
+      </w:r>
+    </w:p>
+    <w:p>
+      <w:pPr>
+        <w:autoSpaceDE w:val="0"/>
+        <w:autoSpaceDN w:val="0"/>
+        <w:adjustRightInd w:val="0"/>
+        <w:spacing w:after="0" w:line="240" w:lineRule="auto"/>
+        <w:rPr>
+          <w:rFonts w:ascii="Consolas" w:hAnsi="Consolas" w:cs="Consolas"/>
+          <w:color w:val="000000"/>
+          <w:sz w:val="19"/>
+          <w:szCs w:val="19"/>
+        </w:rPr>
+      </w:pPr>
+      <w:r>
+        <w:rPr>
+          <w:rFonts w:ascii="Consolas" w:hAnsi="Consolas" w:cs="Consolas"/>
+          <w:color w:val="0000FF"/>
+          <w:sz w:val="19"/>
+          <w:szCs w:val="19"/>
+        </w:rPr>
+        <w:t>SELECT</w:t>
+      </w:r>
+      <w:r>
+        <w:rPr>
+          <w:rFonts w:ascii="Consolas" w:hAnsi="Consolas" w:cs="Consolas"/>
+          <w:color w:val="000000"/>
+          <w:sz w:val="19"/>
+          <w:szCs w:val="19"/>
+        </w:rPr>
+        <w:t xml:space="preserve"> </w:t>
+      </w:r>
+      <w:r>
+        <w:rPr>
+          <w:rFonts w:ascii="Consolas" w:hAnsi="Consolas" w:cs="Consolas"/>
+          <w:color w:val="0000FF"/>
+          <w:sz w:val="19"/>
+          <w:szCs w:val="19"/>
+        </w:rPr>
+        <w:t>DISTINCT</w:t>
+      </w:r>
+      <w:r>
+        <w:rPr>
+          <w:rFonts w:ascii="Consolas" w:hAnsi="Consolas" w:cs="Consolas"/>
+          <w:color w:val="000000"/>
+          <w:sz w:val="19"/>
+          <w:szCs w:val="19"/>
+        </w:rPr>
+        <w:t xml:space="preserve"> d</w:t>
+      </w:r>
+      <w:r>
+        <w:rPr>
+          <w:rFonts w:ascii="Consolas" w:hAnsi="Consolas" w:cs="Consolas"/>
+          <w:color w:val="808080"/>
+          <w:sz w:val="19"/>
+          <w:szCs w:val="19"/>
+        </w:rPr>
+        <w:t>.</w:t>
+      </w:r>
+      <w:r>
+        <w:rPr>
+          <w:rFonts w:ascii="Consolas" w:hAnsi="Consolas" w:cs="Consolas"/>
+          <w:color w:val="000000"/>
+          <w:sz w:val="19"/>
+          <w:szCs w:val="19"/>
+        </w:rPr>
+        <w:t>nationality</w:t>
+      </w:r>
+      <w:r>
+        <w:rPr>
+          <w:rFonts w:ascii="Consolas" w:hAnsi="Consolas" w:cs="Consolas"/>
+          <w:color w:val="808080"/>
+          <w:sz w:val="19"/>
+          <w:szCs w:val="19"/>
+        </w:rPr>
+        <w:t>,</w:t>
+      </w:r>
+      <w:r>
+        <w:rPr>
+          <w:rFonts w:ascii="Consolas" w:hAnsi="Consolas" w:cs="Consolas"/>
+          <w:color w:val="000000"/>
+          <w:sz w:val="19"/>
+          <w:szCs w:val="19"/>
+        </w:rPr>
+        <w:t xml:space="preserve"> </w:t>
+      </w:r>
+      <w:r>
+        <w:rPr>
+          <w:rFonts w:ascii="Consolas" w:hAnsi="Consolas" w:cs="Consolas"/>
+          <w:color w:val="FF00FF"/>
+          <w:sz w:val="19"/>
+          <w:szCs w:val="19"/>
+        </w:rPr>
+        <w:t>SUM</w:t>
+      </w:r>
+      <w:r>
+        <w:rPr>
+          <w:rFonts w:ascii="Consolas" w:hAnsi="Consolas" w:cs="Consolas"/>
+          <w:color w:val="808080"/>
+          <w:sz w:val="19"/>
+          <w:szCs w:val="19"/>
+        </w:rPr>
+        <w:t>(</w:t>
+      </w:r>
+      <w:r>
+        <w:rPr>
+          <w:rFonts w:ascii="Consolas" w:hAnsi="Consolas" w:cs="Consolas"/>
+          <w:color w:val="000000"/>
+          <w:sz w:val="19"/>
+          <w:szCs w:val="19"/>
+        </w:rPr>
+        <w:t>r</w:t>
+      </w:r>
+      <w:r>
+        <w:rPr>
+          <w:rFonts w:ascii="Consolas" w:hAnsi="Consolas" w:cs="Consolas"/>
+          <w:color w:val="808080"/>
+          <w:sz w:val="19"/>
+          <w:szCs w:val="19"/>
+        </w:rPr>
+        <w:t>.</w:t>
+      </w:r>
+      <w:r>
+        <w:rPr>
+          <w:rFonts w:ascii="Consolas" w:hAnsi="Consolas" w:cs="Consolas"/>
+          <w:color w:val="FF00FF"/>
+          <w:sz w:val="19"/>
+          <w:szCs w:val="19"/>
+        </w:rPr>
+        <w:t>rank</w:t>
+      </w:r>
+      <w:r>
+        <w:rPr>
+          <w:rFonts w:ascii="Consolas" w:hAnsi="Consolas" w:cs="Consolas"/>
+          <w:color w:val="808080"/>
+          <w:sz w:val="19"/>
+          <w:szCs w:val="19"/>
+        </w:rPr>
+        <w:t>)</w:t>
+      </w:r>
+      <w:r>
+        <w:rPr>
+          <w:rFonts w:ascii="Consolas" w:hAnsi="Consolas" w:cs="Consolas"/>
+          <w:color w:val="000000"/>
+          <w:sz w:val="19"/>
+          <w:szCs w:val="19"/>
+        </w:rPr>
+        <w:t xml:space="preserve"> </w:t>
+      </w:r>
+      <w:r>
+        <w:rPr>
+          <w:rFonts w:ascii="Consolas" w:hAnsi="Consolas" w:cs="Consolas"/>
+          <w:color w:val="0000FF"/>
+          <w:sz w:val="19"/>
+          <w:szCs w:val="19"/>
+        </w:rPr>
+        <w:t>AS</w:t>
+      </w:r>
+      <w:r>
+        <w:rPr>
+          <w:rFonts w:ascii="Consolas" w:hAnsi="Consolas" w:cs="Consolas"/>
+          <w:color w:val="000000"/>
+          <w:sz w:val="19"/>
+          <w:szCs w:val="19"/>
+        </w:rPr>
+        <w:t xml:space="preserve"> </w:t>
+      </w:r>
+      <w:r>
+        <w:rPr>
+          <w:rFonts w:ascii="Consolas" w:hAnsi="Consolas" w:cs="Consolas"/>
+          <w:color w:val="FF0000"/>
+          <w:sz w:val="19"/>
+          <w:szCs w:val="19"/>
+        </w:rPr>
+        <w:t>'Total Fastest Laps'</w:t>
+      </w:r>
+    </w:p>
+    <w:p>
+      <w:pPr>
+        <w:autoSpaceDE w:val="0"/>
+        <w:autoSpaceDN w:val="0"/>
+        <w:adjustRightInd w:val="0"/>
+        <w:spacing w:after="0" w:line="240" w:lineRule="auto"/>
+        <w:rPr>
+          <w:rFonts w:ascii="Consolas" w:hAnsi="Consolas" w:cs="Consolas"/>
+          <w:color w:val="000000"/>
+          <w:sz w:val="19"/>
+          <w:szCs w:val="19"/>
+        </w:rPr>
+      </w:pPr>
+      <w:r>
+        <w:rPr>
+          <w:rFonts w:ascii="Consolas" w:hAnsi="Consolas" w:cs="Consolas"/>
+          <w:color w:val="0000FF"/>
+          <w:sz w:val="19"/>
+          <w:szCs w:val="19"/>
+        </w:rPr>
+        <w:t>FROM</w:t>
+      </w:r>
+      <w:r>
+        <w:rPr>
+          <w:rFonts w:ascii="Consolas" w:hAnsi="Consolas" w:cs="Consolas"/>
+          <w:color w:val="000000"/>
+          <w:sz w:val="19"/>
+          <w:szCs w:val="19"/>
+        </w:rPr>
+        <w:t xml:space="preserve"> drivers d</w:t>
+      </w:r>
+    </w:p>
+    <w:p>
+      <w:pPr>
+        <w:autoSpaceDE w:val="0"/>
+        <w:autoSpaceDN w:val="0"/>
+        <w:adjustRightInd w:val="0"/>
+        <w:spacing w:after="0" w:line="240" w:lineRule="auto"/>
+        <w:rPr>
+          <w:rFonts w:ascii="Consolas" w:hAnsi="Consolas" w:cs="Consolas"/>
+          <w:color w:val="000000"/>
+          <w:sz w:val="19"/>
+          <w:szCs w:val="19"/>
+        </w:rPr>
+      </w:pPr>
+      <w:r>
+        <w:rPr>
+          <w:rFonts w:ascii="Consolas" w:hAnsi="Consolas" w:cs="Consolas"/>
+          <w:color w:val="808080"/>
+          <w:sz w:val="19"/>
+          <w:szCs w:val="19"/>
+        </w:rPr>
+        <w:t>JOIN</w:t>
+      </w:r>
+      <w:r>
+        <w:rPr>
+          <w:rFonts w:ascii="Consolas" w:hAnsi="Consolas" w:cs="Consolas"/>
+          <w:color w:val="000000"/>
+          <w:sz w:val="19"/>
+          <w:szCs w:val="19"/>
+        </w:rPr>
+        <w:t xml:space="preserve"> results r </w:t>
+      </w:r>
+      <w:r>
+        <w:rPr>
+          <w:rFonts w:ascii="Consolas" w:hAnsi="Consolas" w:cs="Consolas"/>
+          <w:color w:val="0000FF"/>
+          <w:sz w:val="19"/>
+          <w:szCs w:val="19"/>
+        </w:rPr>
+        <w:t>ON</w:t>
+      </w:r>
+      <w:r>
+        <w:rPr>
+          <w:rFonts w:ascii="Consolas" w:hAnsi="Consolas" w:cs="Consolas"/>
+          <w:color w:val="000000"/>
+          <w:sz w:val="19"/>
+          <w:szCs w:val="19"/>
+        </w:rPr>
+        <w:t xml:space="preserve"> d</w:t>
+      </w:r>
+      <w:r>
+        <w:rPr>
+          <w:rFonts w:ascii="Consolas" w:hAnsi="Consolas" w:cs="Consolas"/>
+          <w:color w:val="808080"/>
+          <w:sz w:val="19"/>
+          <w:szCs w:val="19"/>
+        </w:rPr>
+        <w:t>.</w:t>
+      </w:r>
+      <w:r>
+        <w:rPr>
+          <w:rFonts w:ascii="Consolas" w:hAnsi="Consolas" w:cs="Consolas"/>
+          <w:color w:val="000000"/>
+          <w:sz w:val="19"/>
+          <w:szCs w:val="19"/>
+        </w:rPr>
+        <w:t xml:space="preserve">driverId </w:t>
+      </w:r>
+      <w:r>
+        <w:rPr>
+          <w:rFonts w:ascii="Consolas" w:hAnsi="Consolas" w:cs="Consolas"/>
+          <w:color w:val="808080"/>
+          <w:sz w:val="19"/>
+          <w:szCs w:val="19"/>
+        </w:rPr>
+        <w:t>=</w:t>
+      </w:r>
+      <w:r>
+        <w:rPr>
+          <w:rFonts w:ascii="Consolas" w:hAnsi="Consolas" w:cs="Consolas"/>
+          <w:color w:val="000000"/>
+          <w:sz w:val="19"/>
+          <w:szCs w:val="19"/>
+        </w:rPr>
+        <w:t xml:space="preserve"> r</w:t>
+      </w:r>
+      <w:r>
+        <w:rPr>
+          <w:rFonts w:ascii="Consolas" w:hAnsi="Consolas" w:cs="Consolas"/>
+          <w:color w:val="808080"/>
+          <w:sz w:val="19"/>
+          <w:szCs w:val="19"/>
+        </w:rPr>
+        <w:t>.</w:t>
+      </w:r>
+      <w:r>
+        <w:rPr>
+          <w:rFonts w:ascii="Consolas" w:hAnsi="Consolas" w:cs="Consolas"/>
+          <w:color w:val="000000"/>
+          <w:sz w:val="19"/>
+          <w:szCs w:val="19"/>
+        </w:rPr>
+        <w:t>driverId</w:t>
+      </w:r>
+    </w:p>
+    <w:p>
+      <w:pPr>
+        <w:autoSpaceDE w:val="0"/>
+        <w:autoSpaceDN w:val="0"/>
+        <w:adjustRightInd w:val="0"/>
+        <w:spacing w:after="0" w:line="240" w:lineRule="auto"/>
+        <w:rPr>
+          <w:rFonts w:ascii="Consolas" w:hAnsi="Consolas" w:cs="Consolas"/>
+          <w:color w:val="000000"/>
+          <w:sz w:val="19"/>
+          <w:szCs w:val="19"/>
+        </w:rPr>
+      </w:pPr>
+      <w:r>
+        <w:rPr>
+          <w:rFonts w:ascii="Consolas" w:hAnsi="Consolas" w:cs="Consolas"/>
+          <w:color w:val="0000FF"/>
+          <w:sz w:val="19"/>
+          <w:szCs w:val="19"/>
+        </w:rPr>
+        <w:t>WHERE</w:t>
+      </w:r>
+      <w:r>
+        <w:rPr>
+          <w:rFonts w:ascii="Consolas" w:hAnsi="Consolas" w:cs="Consolas"/>
+          <w:color w:val="000000"/>
+          <w:sz w:val="19"/>
+          <w:szCs w:val="19"/>
+        </w:rPr>
+        <w:t xml:space="preserve"> r</w:t>
+      </w:r>
+      <w:r>
+        <w:rPr>
+          <w:rFonts w:ascii="Consolas" w:hAnsi="Consolas" w:cs="Consolas"/>
+          <w:color w:val="808080"/>
+          <w:sz w:val="19"/>
+          <w:szCs w:val="19"/>
+        </w:rPr>
+        <w:t>.</w:t>
+      </w:r>
+      <w:r>
+        <w:rPr>
+          <w:rFonts w:ascii="Consolas" w:hAnsi="Consolas" w:cs="Consolas"/>
+          <w:color w:val="FF00FF"/>
+          <w:sz w:val="19"/>
+          <w:szCs w:val="19"/>
+        </w:rPr>
+        <w:t>rank</w:t>
+      </w:r>
+      <w:r>
+        <w:rPr>
+          <w:rFonts w:ascii="Consolas" w:hAnsi="Consolas" w:cs="Consolas"/>
+          <w:color w:val="000000"/>
+          <w:sz w:val="19"/>
+          <w:szCs w:val="19"/>
+        </w:rPr>
+        <w:t xml:space="preserve"> </w:t>
+      </w:r>
+      <w:r>
+        <w:rPr>
+          <w:rFonts w:ascii="Consolas" w:hAnsi="Consolas" w:cs="Consolas"/>
+          <w:color w:val="808080"/>
+          <w:sz w:val="19"/>
+          <w:szCs w:val="19"/>
+        </w:rPr>
+        <w:t>=</w:t>
+      </w:r>
+      <w:r>
+        <w:rPr>
+          <w:rFonts w:ascii="Consolas" w:hAnsi="Consolas" w:cs="Consolas"/>
+          <w:color w:val="000000"/>
+          <w:sz w:val="19"/>
+          <w:szCs w:val="19"/>
+        </w:rPr>
+        <w:t xml:space="preserve"> 1</w:t>
+      </w:r>
+    </w:p>
+    <w:p>
+      <w:pPr>
+        <w:autoSpaceDE w:val="0"/>
+        <w:autoSpaceDN w:val="0"/>
+        <w:adjustRightInd w:val="0"/>
+        <w:spacing w:after="0" w:line="240" w:lineRule="auto"/>
+        <w:rPr>
+          <w:rFonts w:ascii="Consolas" w:hAnsi="Consolas" w:cs="Consolas"/>
+          <w:color w:val="000000"/>
+          <w:sz w:val="19"/>
+          <w:szCs w:val="19"/>
+        </w:rPr>
+      </w:pPr>
+      <w:r>
+        <w:rPr>
+          <w:rFonts w:ascii="Consolas" w:hAnsi="Consolas" w:cs="Consolas"/>
+          <w:color w:val="0000FF"/>
+          <w:sz w:val="19"/>
+          <w:szCs w:val="19"/>
+        </w:rPr>
+        <w:t>GROUP</w:t>
+      </w:r>
+      <w:r>
+        <w:rPr>
+          <w:rFonts w:ascii="Consolas" w:hAnsi="Consolas" w:cs="Consolas"/>
+          <w:color w:val="000000"/>
+          <w:sz w:val="19"/>
+          <w:szCs w:val="19"/>
+        </w:rPr>
+        <w:t xml:space="preserve"> </w:t>
+      </w:r>
+      <w:r>
+        <w:rPr>
+          <w:rFonts w:ascii="Consolas" w:hAnsi="Consolas" w:cs="Consolas"/>
+          <w:color w:val="0000FF"/>
+          <w:sz w:val="19"/>
+          <w:szCs w:val="19"/>
+        </w:rPr>
+        <w:t>BY</w:t>
+      </w:r>
+      <w:r>
+        <w:rPr>
+          <w:rFonts w:ascii="Consolas" w:hAnsi="Consolas" w:cs="Consolas"/>
+          <w:color w:val="000000"/>
+          <w:sz w:val="19"/>
+          <w:szCs w:val="19"/>
+        </w:rPr>
+        <w:t xml:space="preserve"> d</w:t>
+      </w:r>
+      <w:r>
+        <w:rPr>
+          <w:rFonts w:ascii="Consolas" w:hAnsi="Consolas" w:cs="Consolas"/>
+          <w:color w:val="808080"/>
+          <w:sz w:val="19"/>
+          <w:szCs w:val="19"/>
+        </w:rPr>
+        <w:t>.</w:t>
+      </w:r>
+      <w:r>
+        <w:rPr>
+          <w:rFonts w:ascii="Consolas" w:hAnsi="Consolas" w:cs="Consolas"/>
+          <w:color w:val="000000"/>
+          <w:sz w:val="19"/>
+          <w:szCs w:val="19"/>
+        </w:rPr>
+        <w:t>nationality</w:t>
+      </w:r>
+    </w:p>
+    <w:p>
+      <w:pPr>
+        <w:rPr>
+          <w:rFonts w:ascii="Georgia Pro" w:hAnsi="Georgia Pro"/>
+        </w:rPr>
+      </w:pPr>
+      <w:r>
+        <w:rPr>
+          <w:rFonts w:ascii="Consolas" w:hAnsi="Consolas" w:cs="Consolas"/>
+          <w:color w:val="0000FF"/>
+          <w:sz w:val="19"/>
+          <w:szCs w:val="19"/>
+        </w:rPr>
+        <w:t>ORDER</w:t>
+      </w:r>
+      <w:r>
+        <w:rPr>
+          <w:rFonts w:ascii="Consolas" w:hAnsi="Consolas" w:cs="Consolas"/>
+          <w:color w:val="000000"/>
+          <w:sz w:val="19"/>
+          <w:szCs w:val="19"/>
+        </w:rPr>
+        <w:t xml:space="preserve"> </w:t>
+      </w:r>
+      <w:r>
+        <w:rPr>
+          <w:rFonts w:ascii="Consolas" w:hAnsi="Consolas" w:cs="Consolas"/>
+          <w:color w:val="0000FF"/>
+          <w:sz w:val="19"/>
+          <w:szCs w:val="19"/>
+        </w:rPr>
+        <w:t>BY</w:t>
+      </w:r>
+      <w:r>
+        <w:rPr>
+          <w:rFonts w:ascii="Consolas" w:hAnsi="Consolas" w:cs="Consolas"/>
+          <w:color w:val="000000"/>
+          <w:sz w:val="19"/>
+          <w:szCs w:val="19"/>
+        </w:rPr>
+        <w:t xml:space="preserve"> </w:t>
+      </w:r>
+      <w:r>
+        <w:rPr>
+          <w:rFonts w:ascii="Consolas" w:hAnsi="Consolas" w:cs="Consolas"/>
+          <w:color w:val="FF00FF"/>
+          <w:sz w:val="19"/>
+          <w:szCs w:val="19"/>
+        </w:rPr>
+        <w:t>SUM</w:t>
+      </w:r>
+      <w:r>
+        <w:rPr>
+          <w:rFonts w:ascii="Consolas" w:hAnsi="Consolas" w:cs="Consolas"/>
+          <w:color w:val="808080"/>
+          <w:sz w:val="19"/>
+          <w:szCs w:val="19"/>
+        </w:rPr>
+        <w:t>(</w:t>
+      </w:r>
+      <w:r>
+        <w:rPr>
+          <w:rFonts w:ascii="Consolas" w:hAnsi="Consolas" w:cs="Consolas"/>
+          <w:color w:val="000000"/>
+          <w:sz w:val="19"/>
+          <w:szCs w:val="19"/>
+        </w:rPr>
+        <w:t>r</w:t>
+      </w:r>
+      <w:r>
+        <w:rPr>
+          <w:rFonts w:ascii="Consolas" w:hAnsi="Consolas" w:cs="Consolas"/>
+          <w:color w:val="808080"/>
+          <w:sz w:val="19"/>
+          <w:szCs w:val="19"/>
+        </w:rPr>
+        <w:t>.</w:t>
+      </w:r>
+      <w:r>
+        <w:rPr>
+          <w:rFonts w:ascii="Consolas" w:hAnsi="Consolas" w:cs="Consolas"/>
+          <w:color w:val="FF00FF"/>
+          <w:sz w:val="19"/>
+          <w:szCs w:val="19"/>
+        </w:rPr>
+        <w:t>rank</w:t>
+      </w:r>
+      <w:r>
+        <w:rPr>
+          <w:rFonts w:ascii="Consolas" w:hAnsi="Consolas" w:cs="Consolas"/>
+          <w:color w:val="808080"/>
+          <w:sz w:val="19"/>
+          <w:szCs w:val="19"/>
+        </w:rPr>
+        <w:t>)</w:t>
+      </w:r>
+      <w:r>
+        <w:rPr>
+          <w:rFonts w:ascii="Consolas" w:hAnsi="Consolas" w:cs="Consolas"/>
+          <w:color w:val="000000"/>
+          <w:sz w:val="19"/>
+          <w:szCs w:val="19"/>
+        </w:rPr>
+        <w:t xml:space="preserve"> </w:t>
+      </w:r>
+      <w:r>
+        <w:rPr>
+          <w:rFonts w:ascii="Consolas" w:hAnsi="Consolas" w:cs="Consolas"/>
+          <w:color w:val="0000FF"/>
+          <w:sz w:val="19"/>
+          <w:szCs w:val="19"/>
+        </w:rPr>
+        <w:t>DESC</w:t>
+      </w:r>
+    </w:p>
+    <w:p>
+      <w:pPr>
+        <w:rPr>
+          <w:rFonts w:ascii="Georgia Pro" w:hAnsi="Georgia Pro"/>
+        </w:rPr>
+      </w:pPr>
+      <w:r>
+        <w:rPr>
+          <w:noProof/>
+        </w:rPr>
+        <w:drawing>
+          <wp:inline distT="0" distB="0" distL="0" distR="0" wp14:anchorId="021AFF3E" wp14:editId="60BE9023">
+            <wp:extent cx="2066925" cy="2000250"/>
+            <wp:effectExtent l="0" t="0" r="9525" b="0"/>
+            <wp:docPr id="429632700" name="Picture 1"/>
+            <wp:cNvGraphicFramePr>
+              <a:graphicFrameLocks xmlns:a="http://schemas.openxmlformats.org/drawingml/2006/main" noChangeAspect="1"/>
+            </wp:cNvGraphicFramePr>
+            <a:graphic xmlns:a="http://schemas.openxmlformats.org/drawingml/2006/main">
+              <a:graphicData uri="http://schemas.openxmlformats.org/drawingml/2006/picture">
+                <pic:pic xmlns:pic="http://schemas.openxmlformats.org/drawingml/2006/picture">
+                  <pic:nvPicPr>
+                    <pic:cNvPr id="429632700" name=""/>
+                    <pic:cNvPicPr/>
+                  </pic:nvPicPr>
+                  <pic:blipFill>
+                    <a:blip r:embed="rId8"/>
+                    <a:stretch>
+                      <a:fillRect/>
+                    </a:stretch>
+                  </pic:blipFill>
+                  <pic:spPr>
+                    <a:xfrm>
+                      <a:off x="0" y="0"/>
+                      <a:ext cx="2066925" cy="2000250"/>
+                    </a:xfrm>
+                    <a:prstGeom prst="rect">
+                      <a:avLst/>
+                    </a:prstGeom>
+                  </pic:spPr>
+                </pic:pic>
+              </a:graphicData>
+            </a:graphic>
+          </wp:inline>
+        </w:drawing>
+      </w:r>
+      <w:r>
+        <w:rPr>
+          <w:rFonts w:ascii="Georgia Pro" w:hAnsi="Georgia Pro"/>
+        </w:rPr>
+        <w:t>total rows = 17</w:t>
+      </w:r>
     </w:p>
     <w:p>
       <w:pPr>

</xml_diff>

<commit_message>
Update excel - Formula 1
</commit_message>
<xml_diff>
--- a/Portfolio/OnMyOwn/Formula1/Conclusions/Business Problems.docx
+++ b/Portfolio/OnMyOwn/Formula1/Conclusions/Business Problems.docx
@@ -130,7 +130,19 @@
         <w:rPr>
           <w:rFonts w:ascii="Georgia Pro" w:hAnsi="Georgia Pro"/>
         </w:rPr>
-        <w:t>-Total vitories per nationality</w:t>
+        <w:t>-Total vi</w:t>
+      </w:r>
+      <w:r>
+        <w:rPr>
+          <w:rFonts w:ascii="Georgia Pro" w:hAnsi="Georgia Pro"/>
+        </w:rPr>
+        <w:t>c</w:t>
+      </w:r>
+      <w:r>
+        <w:rPr>
+          <w:rFonts w:ascii="Georgia Pro" w:hAnsi="Georgia Pro"/>
+        </w:rPr>
+        <w:t>tories per nationality</w:t>
       </w:r>
     </w:p>
     <w:p>
@@ -794,7 +806,21 @@
           <w:rFonts w:ascii="Georgia Pro" w:hAnsi="Georgia Pro" w:cs="Consolas"/>
           <w:color w:val="000000"/>
         </w:rPr>
-        <w:t>-Races with point per nationality</w:t>
+        <w:t>-Races with point</w:t>
+      </w:r>
+      <w:r>
+        <w:rPr>
+          <w:rFonts w:ascii="Georgia Pro" w:hAnsi="Georgia Pro" w:cs="Consolas"/>
+          <w:color w:val="000000"/>
+        </w:rPr>
+        <w:t>s</w:t>
+      </w:r>
+      <w:r>
+        <w:rPr>
+          <w:rFonts w:ascii="Georgia Pro" w:hAnsi="Georgia Pro" w:cs="Consolas"/>
+          <w:color w:val="000000"/>
+        </w:rPr>
+        <w:t xml:space="preserve"> per nationality</w:t>
       </w:r>
     </w:p>
     <w:p>
@@ -1376,7 +1402,6 @@
         <w:rPr>
           <w:rFonts w:ascii="Georgia Pro" w:hAnsi="Georgia Pro" w:cs="Consolas"/>
           <w:color w:val="000000"/>
-          <w:lang w:val="es-MX"/>
         </w:rPr>
       </w:pPr>
       <w:r>
@@ -1423,7 +1448,6 @@
         <w:rPr>
           <w:rFonts w:ascii="Georgia Pro" w:hAnsi="Georgia Pro" w:cs="Consolas"/>
           <w:color w:val="000000"/>
-          <w:lang w:val="es-MX"/>
         </w:rPr>
         <w:t>total rows = 40</w:t>
       </w:r>
@@ -1439,7 +1463,6 @@
           <w:color w:val="000000"/>
           <w:sz w:val="19"/>
           <w:szCs w:val="19"/>
-          <w:lang w:val="es-MX"/>
         </w:rPr>
       </w:pPr>
     </w:p>
@@ -1454,7 +1477,6 @@
           <w:color w:val="000000"/>
           <w:sz w:val="19"/>
           <w:szCs w:val="19"/>
-          <w:lang w:val="es-MX"/>
         </w:rPr>
       </w:pPr>
     </w:p>
@@ -1469,7 +1491,6 @@
           <w:color w:val="000000"/>
           <w:sz w:val="19"/>
           <w:szCs w:val="19"/>
-          <w:lang w:val="es-MX"/>
         </w:rPr>
       </w:pPr>
     </w:p>
@@ -1484,7 +1505,6 @@
           <w:color w:val="000000"/>
           <w:sz w:val="19"/>
           <w:szCs w:val="19"/>
-          <w:lang w:val="es-MX"/>
         </w:rPr>
       </w:pPr>
     </w:p>

</xml_diff>

<commit_message>
Tableau Course Finish - Formula 1 Prototype Dashboard
</commit_message>
<xml_diff>
--- a/Portfolio/OnMyOwn/Formula1/Conclusions/Business Problems.docx
+++ b/Portfolio/OnMyOwn/Formula1/Conclusions/Business Problems.docx
@@ -1191,7 +1191,7 @@
           <w:sz w:val="19"/>
           <w:szCs w:val="19"/>
         </w:rPr>
-        <w:t>&gt;=</w:t>
+        <w:t>&lt;=</w:t>
       </w:r>
       <w:r>
         <w:rPr>
@@ -1409,10 +1409,10 @@
           <w:noProof/>
         </w:rPr>
         <w:drawing>
-          <wp:inline distT="0" distB="0" distL="0" distR="0" wp14:anchorId="4B9E6618" wp14:editId="16BF92FE">
-            <wp:extent cx="1885950" cy="1971675"/>
-            <wp:effectExtent l="0" t="0" r="0" b="9525"/>
-            <wp:docPr id="1193488663" name="Picture 1"/>
+          <wp:inline distT="0" distB="0" distL="0" distR="0" wp14:anchorId="5957DD7D" wp14:editId="1AD8E42C">
+            <wp:extent cx="1895475" cy="2009775"/>
+            <wp:effectExtent l="0" t="0" r="9525" b="9525"/>
+            <wp:docPr id="182754095" name="Picture 1" descr="A screenshot of a computer&#10;&#10;Description automatically generated"/>
             <wp:cNvGraphicFramePr>
               <a:graphicFrameLocks xmlns:a="http://schemas.openxmlformats.org/drawingml/2006/main" noChangeAspect="1"/>
             </wp:cNvGraphicFramePr>
@@ -1420,7 +1420,7 @@
               <a:graphicData uri="http://schemas.openxmlformats.org/drawingml/2006/picture">
                 <pic:pic xmlns:pic="http://schemas.openxmlformats.org/drawingml/2006/picture">
                   <pic:nvPicPr>
-                    <pic:cNvPr id="1193488663" name=""/>
+                    <pic:cNvPr id="182754095" name="Picture 1" descr="A screenshot of a computer&#10;&#10;Description automatically generated"/>
                     <pic:cNvPicPr/>
                   </pic:nvPicPr>
                   <pic:blipFill>
@@ -1432,7 +1432,7 @@
                   <pic:spPr>
                     <a:xfrm>
                       <a:off x="0" y="0"/>
-                      <a:ext cx="1885950" cy="1971675"/>
+                      <a:ext cx="1895475" cy="2009775"/>
                     </a:xfrm>
                     <a:prstGeom prst="rect">
                       <a:avLst/>
@@ -1446,10 +1446,21 @@
       </w:r>
       <w:r>
         <w:rPr>
-          <w:rFonts w:ascii="Georgia Pro" w:hAnsi="Georgia Pro" w:cs="Consolas"/>
-          <w:color w:val="000000"/>
-        </w:rPr>
-        <w:t>total rows = 40</w:t>
+          <w:rFonts w:ascii="Georgia Pro" w:hAnsi="Georgia Pro"/>
+        </w:rPr>
+        <w:t xml:space="preserve"> </w:t>
+      </w:r>
+      <w:r>
+        <w:rPr>
+          <w:rFonts w:ascii="Georgia Pro" w:hAnsi="Georgia Pro"/>
+        </w:rPr>
+        <w:t xml:space="preserve">total rows = </w:t>
+      </w:r>
+      <w:r>
+        <w:rPr>
+          <w:rFonts w:ascii="Georgia Pro" w:hAnsi="Georgia Pro"/>
+        </w:rPr>
+        <w:t>38</w:t>
       </w:r>
     </w:p>
     <w:p>
@@ -2388,6 +2399,12 @@
             </a:graphic>
           </wp:inline>
         </w:drawing>
+      </w:r>
+      <w:r>
+        <w:rPr>
+          <w:rFonts w:ascii="Georgia Pro" w:hAnsi="Georgia Pro"/>
+        </w:rPr>
+        <w:t xml:space="preserve"> </w:t>
       </w:r>
       <w:r>
         <w:rPr>

</xml_diff>

<commit_message>
SQL CodeWars + HackerRank
</commit_message>
<xml_diff>
--- a/Portfolio/OnMyOwn/Formula1/Conclusions/Business Problems.docx
+++ b/Portfolio/OnMyOwn/Formula1/Conclusions/Business Problems.docx
@@ -64,11 +64,13 @@
         </w:numPr>
         <w:rPr>
           <w:rFonts w:ascii="Georgia Pro" w:hAnsi="Georgia Pro"/>
-        </w:rPr>
-      </w:pPr>
-      <w:r>
-        <w:rPr>
-          <w:rFonts w:ascii="Georgia Pro" w:hAnsi="Georgia Pro"/>
+          <w:strike/>
+        </w:rPr>
+      </w:pPr>
+      <w:r>
+        <w:rPr>
+          <w:rFonts w:ascii="Georgia Pro" w:hAnsi="Georgia Pro"/>
+          <w:strike/>
         </w:rPr>
         <w:t>How does the result in the sprint race affect the result in the race?</w:t>
       </w:r>
@@ -82,11 +84,13 @@
         </w:numPr>
         <w:rPr>
           <w:rFonts w:ascii="Georgia Pro" w:hAnsi="Georgia Pro"/>
-        </w:rPr>
-      </w:pPr>
-      <w:r>
-        <w:rPr>
-          <w:rFonts w:ascii="Georgia Pro" w:hAnsi="Georgia Pro"/>
+          <w:strike/>
+        </w:rPr>
+      </w:pPr>
+      <w:r>
+        <w:rPr>
+          <w:rFonts w:ascii="Georgia Pro" w:hAnsi="Georgia Pro"/>
+          <w:strike/>
         </w:rPr>
         <w:t>What is the correlation between the average lap time and fastest lap of a winner and the result of the race?</w:t>
       </w:r>

</xml_diff>